<commit_message>
The 2nd contest is not fully completed
</commit_message>
<xml_diff>
--- a/algorithms and data structures (3 sem)/module 1/Задание 1. Строки 1.docx
+++ b/algorithms and data structures (3 sem)/module 1/Задание 1. Строки 1.docx
@@ -51,7 +51,7 @@
           <w:szCs w:val="28"/>
           <w:rtl w:val="0"/>
         </w:rPr>
-        <w:t xml:space="preserve">Дедлайн 29 сентября 2017 г.</w:t>
+        <w:t xml:space="preserve">Дедлайн 05 октября 2018 г.</w:t>
       </w:r>
     </w:p>
     <w:p>
@@ -90,7 +90,7 @@
             <w:u w:val="single"/>
             <w:rtl w:val="0"/>
           </w:rPr>
-          <w:t xml:space="preserve">https://contest.yandex.ru/contest/5005/enter/</w:t>
+          <w:t xml:space="preserve">https://contest.yandex.ru/contest/9093</w:t>
         </w:r>
       </w:hyperlink>
       <w:r>
@@ -128,28 +128,6 @@
           <w:rtl w:val="0"/>
         </w:rPr>
         <w:t xml:space="preserve">Ведомость: </w:t>
-      </w:r>
-      <w:hyperlink r:id="rId7">
-        <w:r>
-          <w:rPr>
-            <w:rFonts w:ascii="Cambria" w:cs="Cambria" w:eastAsia="Cambria" w:hAnsi="Cambria"/>
-            <w:color w:val="1155cc"/>
-            <w:sz w:val="28"/>
-            <w:szCs w:val="28"/>
-            <w:u w:val="single"/>
-            <w:rtl w:val="0"/>
-          </w:rPr>
-          <w:t xml:space="preserve">https://drive.google.com/open?id=1w3-TQgAzSXs6Sq0a8-1VjAz8PTlBZj9Wc834xlhSCeg</w:t>
-        </w:r>
-      </w:hyperlink>
-      <w:r>
-        <w:rPr>
-          <w:rFonts w:ascii="Cambria" w:cs="Cambria" w:eastAsia="Cambria" w:hAnsi="Cambria"/>
-          <w:sz w:val="28"/>
-          <w:szCs w:val="28"/>
-          <w:rtl w:val="0"/>
-        </w:rPr>
-        <w:t xml:space="preserve"> </w:t>
       </w:r>
     </w:p>
     <w:p>
@@ -594,7 +572,16 @@
           <w:rtl w:val="0"/>
         </w:rPr>
         <w:br w:type="textWrapping"/>
-        <w:t xml:space="preserve">Задача в контесте C1: Найти лексикографически-минимальную строку, построенную по префикс-функции, в алфавите a-z.</w:t>
+        <w:t xml:space="preserve">Задача в контесте B1: Найти лексикографически-минимальную строку, построенную по префикс-функции, в алфавите</w:t>
+      </w:r>
+      <w:r>
+        <w:rPr>
+          <w:rFonts w:ascii="Consolas" w:cs="Consolas" w:eastAsia="Consolas" w:hAnsi="Consolas"/>
+          <w:sz w:val="24"/>
+          <w:szCs w:val="24"/>
+          <w:rtl w:val="0"/>
+        </w:rPr>
+        <w:t xml:space="preserve"> a-z</w:t>
       </w:r>
       <w:r>
         <w:rPr>
@@ -666,7 +653,7 @@
                 <w:szCs w:val="24"/>
                 <w:rtl w:val="0"/>
               </w:rPr>
-              <w:t xml:space="preserve">C1 - stdin</w:t>
+              <w:t xml:space="preserve">stdin</w:t>
             </w:r>
           </w:p>
         </w:tc>
@@ -706,7 +693,7 @@
                 <w:szCs w:val="24"/>
                 <w:rtl w:val="0"/>
               </w:rPr>
-              <w:t xml:space="preserve">C1 - stdout</w:t>
+              <w:t xml:space="preserve">stdout</w:t>
             </w:r>
           </w:p>
         </w:tc>
@@ -843,7 +830,7 @@
           <w:szCs w:val="24"/>
           <w:rtl w:val="0"/>
         </w:rPr>
-        <w:t xml:space="preserve">Задача в контесте C2: Найти лексикографически-минимальную строку, построенную по z-функции, в алфавите a-z.</w:t>
+        <w:t xml:space="preserve">Задача в контесте B2: Найти лексикографически-минимальную строку, построенную по z-функции, в алфавите a-z.</w:t>
       </w:r>
       <w:r>
         <w:rPr>
@@ -915,7 +902,7 @@
                 <w:szCs w:val="24"/>
                 <w:rtl w:val="0"/>
               </w:rPr>
-              <w:t xml:space="preserve">C2 - stdin</w:t>
+              <w:t xml:space="preserve">stdin</w:t>
             </w:r>
           </w:p>
         </w:tc>
@@ -955,7 +942,7 @@
                 <w:szCs w:val="24"/>
                 <w:rtl w:val="0"/>
               </w:rPr>
-              <w:t xml:space="preserve">C2 - stdout</w:t>
+              <w:t xml:space="preserve">stdout</w:t>
             </w:r>
           </w:p>
         </w:tc>
@@ -1432,7 +1419,7 @@
     </w:p>
     <w:sectPr>
       <w:pgSz w:h="15840" w:w="12240"/>
-      <w:pgMar w:bottom="1440" w:top="1440" w:left="1440" w:right="1440" w:header="0"/>
+      <w:pgMar w:bottom="1440" w:top="1440" w:left="1440" w:right="1440" w:header="0" w:footer="720"/>
       <w:pgNumType w:start="1"/>
     </w:sectPr>
   </w:body>

</xml_diff>